<commit_message>
fix full form template
</commit_message>
<xml_diff>
--- a/PDFGeneratorLogic/resources/new_person_full_form_template.docx
+++ b/PDFGeneratorLogic/resources/new_person_full_form_template.docx
@@ -27,7 +27,6 @@
         </w:rPr>
         <w:t xml:space="preserve">       תאריך:</w:t>
       </w:r>
-      <w:proofErr w:type="spellStart"/>
       <w:r>
         <w:rPr>
           <w:rFonts w:ascii="Arial" w:hAnsi="Arial" w:cs="Arial"/>
@@ -37,7 +36,6 @@
         </w:rPr>
         <w:t>document_creation_date</w:t>
       </w:r>
-      <w:proofErr w:type="spellEnd"/>
     </w:p>
     <w:p>
       <w:pPr>
@@ -209,7 +207,6 @@
                     <w:rtl/>
                   </w:rPr>
                 </w:pPr>
-                <w:proofErr w:type="spellStart"/>
                 <w:r>
                   <w:rPr>
                     <w:rFonts w:ascii="Arial" w:hAnsi="Arial" w:cs="Arial"/>
@@ -219,7 +216,6 @@
                   </w:rPr>
                   <w:t>full_name</w:t>
                 </w:r>
-                <w:proofErr w:type="spellEnd"/>
               </w:p>
             </w:tc>
           </w:sdtContent>
@@ -288,7 +284,7 @@
             <w:pPr>
               <w:spacing w:before="120" w:after="0"/>
               <w:rPr>
-                <w:rFonts w:ascii="Arial" w:hAnsi="Arial" w:cs="Arial" w:hint="cs"/>
+                <w:rFonts w:ascii="Arial" w:hAnsi="Arial" w:cs="Arial"/>
                 <w:b/>
                 <w:bCs/>
                 <w:color w:val="000000" w:themeColor="text1"/>
@@ -649,6 +645,7 @@
                 </w:placeholder>
                 <w:text/>
               </w:sdtPr>
+              <w:sdtEndPr/>
               <w:sdtContent>
                 <w:r>
                   <w:rPr>
@@ -701,6 +698,7 @@
                 </w:placeholder>
                 <w:text/>
               </w:sdtPr>
+              <w:sdtEndPr/>
               <w:sdtContent>
                 <w:r>
                   <w:rPr>
@@ -797,6 +795,7 @@
                 </w:placeholder>
                 <w:text/>
               </w:sdtPr>
+              <w:sdtEndPr/>
               <w:sdtContent>
                 <w:r>
                   <w:rPr>
@@ -841,6 +840,7 @@
                 </w:placeholder>
                 <w:text/>
               </w:sdtPr>
+              <w:sdtEndPr/>
               <w:sdtContent>
                 <w:r>
                   <w:rPr>
@@ -927,7 +927,6 @@
         </w:rPr>
         <w:t>__</w:t>
       </w:r>
-      <w:proofErr w:type="spellStart"/>
       <w:r>
         <w:rPr>
           <w:rFonts w:ascii="Arial" w:hAnsi="Arial" w:cs="Arial"/>
@@ -937,7 +936,6 @@
         </w:rPr>
         <w:t>partnership_start</w:t>
       </w:r>
-      <w:proofErr w:type="spellEnd"/>
       <w:r>
         <w:rPr>
           <w:rFonts w:ascii="Arial" w:hAnsi="Arial" w:cs="Arial" w:hint="cs"/>
@@ -969,7 +967,6 @@
         </w:rPr>
         <w:t xml:space="preserve">    </w:t>
       </w:r>
-      <w:proofErr w:type="spellStart"/>
       <w:r>
         <w:rPr>
           <w:rFonts w:ascii="Arial" w:hAnsi="Arial" w:cs="Arial"/>
@@ -980,7 +977,6 @@
         </w:rPr>
         <w:t>partnership_end</w:t>
       </w:r>
-      <w:proofErr w:type="spellEnd"/>
       <w:r>
         <w:rPr>
           <w:rFonts w:ascii="Arial" w:hAnsi="Arial" w:cs="Arial"/>
@@ -1180,7 +1176,6 @@
                 <w:color w:val="000000" w:themeColor="text1"/>
               </w:rPr>
             </w:pPr>
-            <w:proofErr w:type="spellStart"/>
             <w:r>
               <w:rPr>
                 <w:rFonts w:ascii="Arial" w:hAnsi="Arial" w:cs="Arial"/>
@@ -1188,7 +1183,6 @@
               </w:rPr>
               <w:t>work_essence</w:t>
             </w:r>
-            <w:proofErr w:type="spellEnd"/>
           </w:p>
         </w:tc>
       </w:tr>
@@ -2494,36 +2488,76 @@
           <w:color w:val="000000" w:themeColor="text1"/>
           <w:rtl/>
         </w:rPr>
-        <w:t>בעל:     שם:_______________       תאריך:______/_____/____           חתימה:__________________</w:t>
+        <w:t>בעל:     שם:___</w:t>
+      </w:r>
+      <w:r>
+        <w:rPr>
+          <w:rFonts w:ascii="Arial" w:hAnsi="Arial" w:cs="Arial"/>
+          <w:color w:val="000000" w:themeColor="text1"/>
+        </w:rPr>
+        <w:t>name_1</w:t>
+      </w:r>
+      <w:r>
+        <w:rPr>
+          <w:rFonts w:ascii="Arial" w:hAnsi="Arial" w:cs="Arial" w:hint="cs"/>
+          <w:color w:val="000000" w:themeColor="text1"/>
+          <w:rtl/>
+        </w:rPr>
+        <w:t>___       תאריך:______/_____/____           חתימה:__________________</w:t>
       </w:r>
     </w:p>
     <w:p>
       <w:pPr>
         <w:rPr>
+          <w:rFonts w:hint="cs"/>
           <w:rtl/>
         </w:rPr>
       </w:pPr>
     </w:p>
     <w:p>
       <w:pPr>
-        <w:rPr>
+        <w:spacing w:after="40" w:line="960" w:lineRule="auto"/>
+        <w:ind w:left="-1077"/>
+        <w:jc w:val="both"/>
+        <w:rPr>
+          <w:rFonts w:ascii="Arial" w:hAnsi="Arial" w:cs="Arial"/>
+          <w:color w:val="000000" w:themeColor="text1"/>
           <w:rtl/>
         </w:rPr>
       </w:pPr>
-    </w:p>
-    <w:p>
-      <w:pPr>
-        <w:rPr>
-          <w:rtl/>
-        </w:rPr>
-      </w:pPr>
-    </w:p>
-    <w:p>
-      <w:pPr>
-        <w:rPr>
-          <w:rtl/>
-        </w:rPr>
-      </w:pPr>
+      <w:r>
+        <w:rPr>
+          <w:rFonts w:ascii="Arial" w:hAnsi="Arial" w:cs="Arial"/>
+          <w:color w:val="000000" w:themeColor="text1"/>
+          <w:rtl/>
+        </w:rPr>
+        <w:t>אישה:   שם:___</w:t>
+      </w:r>
+      <w:r>
+        <w:rPr>
+          <w:rFonts w:ascii="Arial" w:hAnsi="Arial" w:cs="Arial"/>
+          <w:color w:val="000000" w:themeColor="text1"/>
+        </w:rPr>
+        <w:t>name_2</w:t>
+      </w:r>
+      <w:bookmarkStart w:id="0" w:name="_GoBack"/>
+      <w:bookmarkEnd w:id="0"/>
+      <w:r>
+        <w:rPr>
+          <w:rFonts w:ascii="Arial" w:hAnsi="Arial" w:cs="Arial"/>
+          <w:color w:val="000000" w:themeColor="text1"/>
+          <w:rtl/>
+        </w:rPr>
+        <w:t xml:space="preserve"> </w:t>
+      </w:r>
+      <w:r>
+        <w:rPr>
+          <w:rFonts w:ascii="Arial" w:hAnsi="Arial" w:cs="Arial"/>
+          <w:color w:val="000000" w:themeColor="text1"/>
+          <w:rtl/>
+        </w:rPr>
+        <w:t>___         תאריך: ______/_____/____           חתימה:__________________</w:t>
+      </w:r>
     </w:p>
     <w:tbl>
       <w:tblPr>
@@ -2553,7 +2587,6 @@
             <w:pPr>
               <w:jc w:val="center"/>
               <w:rPr>
-                <w:rFonts w:hint="cs"/>
                 <w:b/>
                 <w:bCs/>
                 <w:sz w:val="24"/>
@@ -2629,8 +2662,8 @@
                 <w:id w:val="-1566560063"/>
                 <w:text/>
               </w:sdtPr>
+              <w:sdtEndPr/>
               <w:sdtContent>
-                <w:proofErr w:type="spellStart"/>
                 <w:r>
                   <w:rPr>
                     <w:rFonts w:ascii="Arial" w:hAnsi="Arial" w:cs="Arial"/>
@@ -2640,7 +2673,6 @@
                   </w:rPr>
                   <w:t>document_creation_date</w:t>
                 </w:r>
-                <w:proofErr w:type="spellEnd"/>
               </w:sdtContent>
             </w:sdt>
           </w:p>
@@ -3995,7 +4027,6 @@
             <w:pPr>
               <w:spacing w:before="120" w:after="120"/>
               <w:rPr>
-                <w:rFonts w:hint="cs"/>
                 <w:b/>
                 <w:bCs/>
                 <w:rtl/>
@@ -4202,7 +4233,6 @@
                 <w:tab w:val="left" w:pos="1369"/>
               </w:tabs>
               <w:rPr>
-                <w:rFonts w:hint="cs"/>
                 <w:b/>
                 <w:bCs/>
                 <w:rtl/>
@@ -22585,7 +22615,6 @@
         </w:rPr>
         <w:t>___</w:t>
       </w:r>
-      <w:proofErr w:type="gramStart"/>
       <w:r>
         <w:rPr>
           <w:rFonts w:ascii="Arial" w:eastAsia="Times New Roman" w:hAnsi="Arial" w:cs="Arial"/>
@@ -22594,7 +22623,6 @@
         </w:rPr>
         <w:t>id_1</w:t>
       </w:r>
-      <w:proofErr w:type="gramEnd"/>
       <w:r>
         <w:rPr>
           <w:rFonts w:ascii="Arial" w:eastAsia="Times New Roman" w:hAnsi="Arial" w:cs="Arial" w:hint="cs"/>
@@ -28731,8 +28759,6 @@
           <w:u w:val="single"/>
         </w:rPr>
       </w:pPr>
-      <w:bookmarkStart w:id="0" w:name="_GoBack"/>
-      <w:bookmarkEnd w:id="0"/>
     </w:p>
     <w:sectPr>
       <w:headerReference w:type="default" r:id="rId9"/>
@@ -29021,15 +29047,7 @@
           <w:szCs w:val="20"/>
           <w:rtl/>
         </w:rPr>
-        <w:t xml:space="preserve"> </w:t>
-      </w:r>
-      <w:r>
-        <w:rPr>
-          <w:sz w:val="16"/>
-          <w:szCs w:val="20"/>
-          <w:rtl/>
-        </w:rPr>
-        <w:t xml:space="preserve">- </w:t>
+        <w:t xml:space="preserve"> - </w:t>
       </w:r>
       <w:r>
         <w:rPr>
@@ -31926,6 +31944,8 @@
     <w:rsidRoot w:val="00252AD4"/>
     <w:rsid w:val="00252AD4"/>
     <w:rsid w:val="00DA2EE6"/>
+    <w:rsid w:val="00FD4398"/>
+    <w:rsid w:val="00FE5BB6"/>
   </w:rsids>
   <m:mathPr>
     <m:mathFont m:val="Cambria Math"/>

</xml_diff>